<commit_message>
Remove accountability agreement section from asset accountability form
</commit_message>
<xml_diff>
--- a/public/src/AccountabilityForms/ASSET ACCOUNTABILITY FORM - NEW ISSUE.docx
+++ b/public/src/AccountabilityForms/ASSET ACCOUNTABILITY FORM - NEW ISSUE.docx
@@ -90,17 +90,7 @@
           <w:sz w:val="24"/>
           <w:szCs w:val="24"/>
         </w:rPr>
-        <w:t>{</w:t>
-      </w:r>
-      <w:proofErr w:type="spellStart"/>
-      <w:r>
-        <w:rPr>
-          <w:b/>
-          <w:bCs/>
-          <w:sz w:val="24"/>
-          <w:szCs w:val="24"/>
-        </w:rPr>
-        <w:t>newIssueNewBox</w:t>
+        <w:t>{newIssueNewBox</w:t>
       </w:r>
       <w:r>
         <w:rPr>
@@ -111,7 +101,6 @@
         </w:rPr>
         <w:t>Black</w:t>
       </w:r>
-      <w:proofErr w:type="spellEnd"/>
       <w:r>
         <w:rPr>
           <w:b/>
@@ -129,9 +118,8 @@
           <w:sz w:val="28"/>
           <w:szCs w:val="28"/>
         </w:rPr>
-        <w:t>{</w:t>
-      </w:r>
-      <w:proofErr w:type="spellStart"/>
+        <w:t>{newIssueNewBox</w:t>
+      </w:r>
       <w:r>
         <w:rPr>
           <w:b/>
@@ -140,7 +128,7 @@
           <w:sz w:val="28"/>
           <w:szCs w:val="28"/>
         </w:rPr>
-        <w:t>newIssueNewBox</w:t>
+        <w:t>Red</w:t>
       </w:r>
       <w:r>
         <w:rPr>
@@ -150,9 +138,81 @@
           <w:sz w:val="28"/>
           <w:szCs w:val="28"/>
         </w:rPr>
-        <w:t>Red</w:t>
-      </w:r>
-      <w:proofErr w:type="spellEnd"/>
+        <w:t>}</w:t>
+      </w:r>
+      <w:r>
+        <w:rPr>
+          <w:b/>
+          <w:bCs/>
+          <w:color w:val="EE0000"/>
+          <w:sz w:val="24"/>
+          <w:szCs w:val="24"/>
+        </w:rPr>
+        <w:t xml:space="preserve"> </w:t>
+      </w:r>
+      <w:r>
+        <w:rPr>
+          <w:b/>
+          <w:bCs/>
+          <w:sz w:val="24"/>
+          <w:szCs w:val="24"/>
+        </w:rPr>
+        <w:t xml:space="preserve">NEWLY PURCHASED        </w:t>
+      </w:r>
+      <w:r>
+        <w:rPr>
+          <w:b/>
+          <w:bCs/>
+          <w:sz w:val="24"/>
+          <w:szCs w:val="24"/>
+        </w:rPr>
+        <w:t>{newIssue</w:t>
+      </w:r>
+      <w:r>
+        <w:rPr>
+          <w:b/>
+          <w:bCs/>
+          <w:sz w:val="24"/>
+          <w:szCs w:val="24"/>
+        </w:rPr>
+        <w:t>Stock</w:t>
+      </w:r>
+      <w:r>
+        <w:rPr>
+          <w:b/>
+          <w:bCs/>
+          <w:sz w:val="24"/>
+          <w:szCs w:val="24"/>
+        </w:rPr>
+        <w:t>Box</w:t>
+      </w:r>
+      <w:r>
+        <w:rPr>
+          <w:b/>
+          <w:bCs/>
+          <w:sz w:val="24"/>
+          <w:szCs w:val="24"/>
+        </w:rPr>
+        <w:t>Black</w:t>
+      </w:r>
+      <w:r>
+        <w:rPr>
+          <w:b/>
+          <w:bCs/>
+          <w:sz w:val="24"/>
+          <w:szCs w:val="24"/>
+        </w:rPr>
+        <w:t>}</w:t>
+      </w:r>
+      <w:r>
+        <w:rPr>
+          <w:b/>
+          <w:bCs/>
+          <w:sz w:val="24"/>
+          <w:szCs w:val="24"/>
+        </w:rPr>
+        <w:t xml:space="preserve"> </w:t>
+      </w:r>
       <w:r>
         <w:rPr>
           <w:b/>
@@ -161,123 +221,7 @@
           <w:sz w:val="28"/>
           <w:szCs w:val="28"/>
         </w:rPr>
-        <w:t>}</w:t>
-      </w:r>
-      <w:r>
-        <w:rPr>
-          <w:b/>
-          <w:bCs/>
-          <w:color w:val="EE0000"/>
-          <w:sz w:val="24"/>
-          <w:szCs w:val="24"/>
-        </w:rPr>
-        <w:t xml:space="preserve"> </w:t>
-      </w:r>
-      <w:r>
-        <w:rPr>
-          <w:b/>
-          <w:bCs/>
-          <w:sz w:val="24"/>
-          <w:szCs w:val="24"/>
-        </w:rPr>
-        <w:t xml:space="preserve">NEWLY PURCHASED        </w:t>
-      </w:r>
-      <w:r>
-        <w:rPr>
-          <w:b/>
-          <w:bCs/>
-          <w:sz w:val="24"/>
-          <w:szCs w:val="24"/>
-        </w:rPr>
-        <w:t>{</w:t>
-      </w:r>
-      <w:proofErr w:type="spellStart"/>
-      <w:r>
-        <w:rPr>
-          <w:b/>
-          <w:bCs/>
-          <w:sz w:val="24"/>
-          <w:szCs w:val="24"/>
-        </w:rPr>
-        <w:t>newIssue</w:t>
-      </w:r>
-      <w:r>
-        <w:rPr>
-          <w:b/>
-          <w:bCs/>
-          <w:sz w:val="24"/>
-          <w:szCs w:val="24"/>
-        </w:rPr>
-        <w:t>Stock</w:t>
-      </w:r>
-      <w:r>
-        <w:rPr>
-          <w:b/>
-          <w:bCs/>
-          <w:sz w:val="24"/>
-          <w:szCs w:val="24"/>
-        </w:rPr>
-        <w:t>Box</w:t>
-      </w:r>
-      <w:r>
-        <w:rPr>
-          <w:b/>
-          <w:bCs/>
-          <w:sz w:val="24"/>
-          <w:szCs w:val="24"/>
-        </w:rPr>
-        <w:t>Black</w:t>
-      </w:r>
-      <w:proofErr w:type="spellEnd"/>
-      <w:r>
-        <w:rPr>
-          <w:b/>
-          <w:bCs/>
-          <w:sz w:val="24"/>
-          <w:szCs w:val="24"/>
-        </w:rPr>
-        <w:t>}</w:t>
-      </w:r>
-      <w:r>
-        <w:rPr>
-          <w:b/>
-          <w:bCs/>
-          <w:sz w:val="24"/>
-          <w:szCs w:val="24"/>
-        </w:rPr>
-        <w:t xml:space="preserve"> </w:t>
-      </w:r>
-      <w:r>
-        <w:rPr>
-          <w:b/>
-          <w:bCs/>
-          <w:color w:val="EE0000"/>
-          <w:sz w:val="28"/>
-          <w:szCs w:val="28"/>
-        </w:rPr>
-        <w:t>{</w:t>
-      </w:r>
-      <w:proofErr w:type="spellStart"/>
-      <w:r>
-        <w:rPr>
-          <w:b/>
-          <w:bCs/>
-          <w:color w:val="EE0000"/>
-          <w:sz w:val="28"/>
-          <w:szCs w:val="28"/>
-        </w:rPr>
-        <w:t>newIssueStockBoxRed</w:t>
-      </w:r>
-      <w:proofErr w:type="spellEnd"/>
-      <w:r>
-        <w:rPr>
-          <w:b/>
-          <w:bCs/>
-          <w:color w:val="EE0000"/>
-          <w:sz w:val="28"/>
-          <w:szCs w:val="28"/>
-        </w:rPr>
-        <w:t>}</w:t>
+        <w:t>{newIssueStockBoxRed}</w:t>
       </w:r>
       <w:r>
         <w:rPr>
@@ -320,7 +264,6 @@
         </w:rPr>
         <w:t>{</w:t>
       </w:r>
-      <w:proofErr w:type="spellStart"/>
       <w:r>
         <w:rPr>
           <w:b/>
@@ -348,7 +291,6 @@
         </w:rPr>
         <w:t>Black</w:t>
       </w:r>
-      <w:proofErr w:type="spellEnd"/>
       <w:r>
         <w:rPr>
           <w:b/>
@@ -366,9 +308,71 @@
           <w:sz w:val="28"/>
           <w:szCs w:val="28"/>
         </w:rPr>
+        <w:t>{wfhNewBoxRed}</w:t>
+      </w:r>
+      <w:r>
+        <w:rPr>
+          <w:b/>
+          <w:bCs/>
+          <w:sz w:val="24"/>
+          <w:szCs w:val="24"/>
+        </w:rPr>
+        <w:t xml:space="preserve">  NEWLY PURCHASED  </w:t>
+      </w:r>
+      <w:r>
+        <w:rPr>
+          <w:b/>
+          <w:bCs/>
+          <w:sz w:val="24"/>
+          <w:szCs w:val="24"/>
+        </w:rPr>
         <w:t>{</w:t>
       </w:r>
-      <w:proofErr w:type="spellStart"/>
+      <w:r>
+        <w:rPr>
+          <w:b/>
+          <w:bCs/>
+          <w:sz w:val="24"/>
+          <w:szCs w:val="24"/>
+        </w:rPr>
+        <w:t>wfhStock</w:t>
+      </w:r>
+      <w:r>
+        <w:rPr>
+          <w:b/>
+          <w:bCs/>
+          <w:sz w:val="24"/>
+          <w:szCs w:val="24"/>
+        </w:rPr>
+        <w:t>Box</w:t>
+      </w:r>
+      <w:r>
+        <w:rPr>
+          <w:b/>
+          <w:bCs/>
+          <w:sz w:val="24"/>
+          <w:szCs w:val="24"/>
+        </w:rPr>
+        <w:t>Black</w:t>
+      </w:r>
+      <w:r>
+        <w:rPr>
+          <w:b/>
+          <w:bCs/>
+          <w:sz w:val="24"/>
+          <w:szCs w:val="24"/>
+        </w:rPr>
+        <w:t>}</w:t>
+      </w:r>
+      <w:r>
+        <w:rPr>
+          <w:b/>
+          <w:bCs/>
+          <w:sz w:val="24"/>
+          <w:szCs w:val="24"/>
+        </w:rPr>
+        <w:t xml:space="preserve"> </w:t>
+      </w:r>
       <w:r>
         <w:rPr>
           <w:b/>
@@ -377,9 +381,8 @@
           <w:sz w:val="28"/>
           <w:szCs w:val="28"/>
         </w:rPr>
-        <w:t>wfhNewBoxRed</w:t>
-      </w:r>
-      <w:proofErr w:type="spellEnd"/>
+        <w:t>{wfhStock</w:t>
+      </w:r>
       <w:r>
         <w:rPr>
           <w:b/>
@@ -388,72 +391,7 @@
           <w:sz w:val="28"/>
           <w:szCs w:val="28"/>
         </w:rPr>
-        <w:t>}</w:t>
-      </w:r>
-      <w:r>
-        <w:rPr>
-          <w:b/>
-          <w:bCs/>
-          <w:sz w:val="24"/>
-          <w:szCs w:val="24"/>
-        </w:rPr>
-        <w:t xml:space="preserve">  NEWLY PURCHASED  </w:t>
-      </w:r>
-      <w:r>
-        <w:rPr>
-          <w:b/>
-          <w:bCs/>
-          <w:sz w:val="24"/>
-          <w:szCs w:val="24"/>
-        </w:rPr>
-        <w:t>{</w:t>
-      </w:r>
-      <w:proofErr w:type="spellStart"/>
-      <w:r>
-        <w:rPr>
-          <w:b/>
-          <w:bCs/>
-          <w:sz w:val="24"/>
-          <w:szCs w:val="24"/>
-        </w:rPr>
-        <w:t>wfhStock</w:t>
-      </w:r>
-      <w:r>
-        <w:rPr>
-          <w:b/>
-          <w:bCs/>
-          <w:sz w:val="24"/>
-          <w:szCs w:val="24"/>
-        </w:rPr>
         <w:t>Box</w:t>
-      </w:r>
-      <w:r>
-        <w:rPr>
-          <w:b/>
-          <w:bCs/>
-          <w:sz w:val="24"/>
-          <w:szCs w:val="24"/>
-        </w:rPr>
-        <w:t>Black</w:t>
-      </w:r>
-      <w:proofErr w:type="spellEnd"/>
-      <w:r>
-        <w:rPr>
-          <w:b/>
-          <w:bCs/>
-          <w:sz w:val="24"/>
-          <w:szCs w:val="24"/>
-        </w:rPr>
-        <w:t>}</w:t>
-      </w:r>
-      <w:r>
-        <w:rPr>
-          <w:b/>
-          <w:bCs/>
-          <w:sz w:val="24"/>
-          <w:szCs w:val="24"/>
-        </w:rPr>
-        <w:t xml:space="preserve"> </w:t>
       </w:r>
       <w:r>
         <w:rPr>
@@ -463,49 +401,7 @@
           <w:sz w:val="28"/>
           <w:szCs w:val="28"/>
         </w:rPr>
-        <w:t>{</w:t>
-      </w:r>
-      <w:proofErr w:type="spellStart"/>
-      <w:r>
-        <w:rPr>
-          <w:b/>
-          <w:bCs/>
-          <w:color w:val="EE0000"/>
-          <w:sz w:val="28"/>
-          <w:szCs w:val="28"/>
-        </w:rPr>
-        <w:t>wfhStock</w:t>
-      </w:r>
-      <w:r>
-        <w:rPr>
-          <w:b/>
-          <w:bCs/>
-          <w:color w:val="EE0000"/>
-          <w:sz w:val="28"/>
-          <w:szCs w:val="28"/>
-        </w:rPr>
-        <w:t>Box</w:t>
-      </w:r>
-      <w:r>
-        <w:rPr>
-          <w:b/>
-          <w:bCs/>
-          <w:color w:val="EE0000"/>
-          <w:sz w:val="28"/>
-          <w:szCs w:val="28"/>
-        </w:rPr>
-        <w:t>Red</w:t>
-      </w:r>
-      <w:proofErr w:type="spellEnd"/>
-      <w:r>
-        <w:rPr>
-          <w:b/>
-          <w:bCs/>
-          <w:color w:val="EE0000"/>
-          <w:sz w:val="28"/>
-          <w:szCs w:val="28"/>
-        </w:rPr>
-        <w:t>}</w:t>
+        <w:t>Red}</w:t>
       </w:r>
       <w:r>
         <w:rPr>
@@ -798,7 +694,13 @@
           </w:tcPr>
           <w:p>
             <w:r>
-              <w:t>{department}</w:t>
+              <w:t>{</w:t>
+            </w:r>
+            <w:r>
+              <w:t>department</w:t>
+            </w:r>
+            <w:r>
+              <w:t>}</w:t>
             </w:r>
           </w:p>
         </w:tc>
@@ -839,15 +741,7 @@
           </w:tcPr>
           <w:p>
             <w:r>
-              <w:t>{</w:t>
-            </w:r>
-            <w:proofErr w:type="spellStart"/>
-            <w:r>
-              <w:t>dateHired</w:t>
-            </w:r>
-            <w:proofErr w:type="spellEnd"/>
-            <w:r>
-              <w:t>}</w:t>
+              <w:t>{dateHired}</w:t>
             </w:r>
           </w:p>
         </w:tc>
@@ -1116,16 +1010,11 @@
               <w:jc w:val="center"/>
             </w:pPr>
             <w:r>
-              <w:t>{</w:t>
-            </w:r>
-            <w:proofErr w:type="spellStart"/>
-            <w:r>
-              <w:t>device</w:t>
+              <w:t>{device</w:t>
             </w:r>
             <w:r>
               <w:t>Type</w:t>
             </w:r>
-            <w:proofErr w:type="spellEnd"/>
             <w:r>
               <w:t>}</w:t>
             </w:r>
@@ -1163,23 +1052,7 @@
                 <w:rFonts w:ascii="Aptos Narrow" w:hAnsi="Aptos Narrow"/>
                 <w:color w:val="000000"/>
               </w:rPr>
-              <w:t>{</w:t>
-            </w:r>
-            <w:proofErr w:type="spellStart"/>
-            <w:r>
-              <w:rPr>
-                <w:rFonts w:ascii="Aptos Narrow" w:hAnsi="Aptos Narrow"/>
-                <w:color w:val="000000"/>
-              </w:rPr>
-              <w:t>deviceTag</w:t>
-            </w:r>
-            <w:proofErr w:type="spellEnd"/>
-            <w:r>
-              <w:rPr>
-                <w:rFonts w:ascii="Aptos Narrow" w:hAnsi="Aptos Narrow"/>
-                <w:color w:val="000000"/>
-              </w:rPr>
-              <w:t>}</w:t>
+              <w:t>{deviceTag}</w:t>
             </w:r>
           </w:p>
         </w:tc>
@@ -1567,349 +1440,6 @@
       </w:tr>
     </w:tbl>
     <w:p/>
-    <w:p>
-      <w:pPr>
-        <w:rPr>
-          <w:b/>
-          <w:bCs/>
-        </w:rPr>
-      </w:pPr>
-      <w:r>
-        <w:rPr>
-          <w:b/>
-          <w:bCs/>
-        </w:rPr>
-        <w:t>By Signing this Form, I agree to the following:</w:t>
-      </w:r>
-    </w:p>
-    <w:p>
-      <w:pPr>
-        <w:jc w:val="both"/>
-      </w:pPr>
-      <w:r>
-        <w:t xml:space="preserve">I am accountable for the equipment entrusted to me, and I will use it in the manner intended; I am expected to exercise due care in my use of this property; I will be responsible for any damage done; I will return the item(s) issued to me in proper working order); I will replace any items issued to me that are damaged, lost or stolen at my expense; I authorized a payroll deduction to cover the replacement cost of any items issued to me that is not returned for whatever reason, or is not returned in good working order. When I no longer need one or more of the items, I will return it/them immediately to the company. For work from home set up, I’m responsible for bringing the equipment to the office if it needs to be repaired. </w:t>
-      </w:r>
-    </w:p>
-    <w:tbl>
-      <w:tblPr>
-        <w:tblStyle w:val="TableGrid"/>
-        <w:tblW w:w="0" w:type="auto"/>
-        <w:tblInd w:w="137" w:type="dxa"/>
-        <w:tblLook w:val="04A0" w:firstRow="1" w:lastRow="0" w:firstColumn="1" w:lastColumn="0" w:noHBand="0" w:noVBand="1"/>
-      </w:tblPr>
-      <w:tblGrid>
-        <w:gridCol w:w="5379"/>
-        <w:gridCol w:w="5961"/>
-      </w:tblGrid>
-      <w:tr>
-        <w:trPr>
-          <w:trHeight w:val="428"/>
-        </w:trPr>
-        <w:tc>
-          <w:tcPr>
-            <w:tcW w:w="5379" w:type="dxa"/>
-          </w:tcPr>
-          <w:p>
-            <w:pPr>
-              <w:rPr>
-                <w:b/>
-                <w:bCs/>
-              </w:rPr>
-            </w:pPr>
-            <w:r>
-              <w:rPr>
-                <w:b/>
-                <w:bCs/>
-              </w:rPr>
-              <w:t>ISSUER NAME:</w:t>
-            </w:r>
-          </w:p>
-        </w:tc>
-        <w:tc>
-          <w:tcPr>
-            <w:tcW w:w="5961" w:type="dxa"/>
-          </w:tcPr>
-          <w:p>
-            <w:r>
-              <w:t>John Albert Lago</w:t>
-            </w:r>
-          </w:p>
-        </w:tc>
-      </w:tr>
-      <w:tr>
-        <w:trPr>
-          <w:trHeight w:val="401"/>
-        </w:trPr>
-        <w:tc>
-          <w:tcPr>
-            <w:tcW w:w="5379" w:type="dxa"/>
-          </w:tcPr>
-          <w:p>
-            <w:pPr>
-              <w:rPr>
-                <w:b/>
-                <w:bCs/>
-              </w:rPr>
-            </w:pPr>
-            <w:r>
-              <w:rPr>
-                <w:b/>
-                <w:bCs/>
-              </w:rPr>
-              <w:t>ISSUER SIGNATURE:</w:t>
-            </w:r>
-          </w:p>
-        </w:tc>
-        <w:tc>
-          <w:tcPr>
-            <w:tcW w:w="5961" w:type="dxa"/>
-          </w:tcPr>
-          <w:p>
-            <w:r>
-              <w:rPr>
-                <w:noProof/>
-              </w:rPr>
-              <w:drawing>
-                <wp:anchor distT="0" distB="0" distL="114300" distR="114300" simplePos="0" relativeHeight="251658244" behindDoc="1" locked="0" layoutInCell="1" allowOverlap="1" wp14:anchorId="4C57065A" wp14:editId="0FB56EAB">
-                  <wp:simplePos x="0" y="0"/>
-                  <wp:positionH relativeFrom="column">
-                    <wp:posOffset>-87322</wp:posOffset>
-                  </wp:positionH>
-                  <wp:positionV relativeFrom="paragraph">
-                    <wp:posOffset>-153265</wp:posOffset>
-                  </wp:positionV>
-                  <wp:extent cx="1107243" cy="532932"/>
-                  <wp:effectExtent l="0" t="0" r="0" b="635"/>
-                  <wp:wrapNone/>
-                  <wp:docPr id="1007857353" name="Picture 1"/>
-                  <wp:cNvGraphicFramePr>
-                    <a:graphicFrameLocks xmlns:a="http://schemas.openxmlformats.org/drawingml/2006/main" noChangeAspect="1"/>
-                  </wp:cNvGraphicFramePr>
-                  <a:graphic xmlns:a="http://schemas.openxmlformats.org/drawingml/2006/main">
-                    <a:graphicData uri="http://schemas.openxmlformats.org/drawingml/2006/picture">
-                      <pic:pic xmlns:pic="http://schemas.openxmlformats.org/drawingml/2006/picture">
-                        <pic:nvPicPr>
-                          <pic:cNvPr id="1007857353" name=""/>
-                          <pic:cNvPicPr/>
-                        </pic:nvPicPr>
-                        <pic:blipFill>
-                          <a:blip r:embed="rId10" cstate="print">
-                            <a:extLst>
-                              <a:ext uri="{28A0092B-C50C-407E-A947-70E740481C1C}">
-                                <a14:useLocalDpi xmlns:a14="http://schemas.microsoft.com/office/drawing/2010/main" val="0"/>
-                              </a:ext>
-                            </a:extLst>
-                          </a:blip>
-                          <a:stretch>
-                            <a:fillRect/>
-                          </a:stretch>
-                        </pic:blipFill>
-                        <pic:spPr>
-                          <a:xfrm>
-                            <a:off x="0" y="0"/>
-                            <a:ext cx="1107243" cy="532932"/>
-                          </a:xfrm>
-                          <a:prstGeom prst="rect">
-                            <a:avLst/>
-                          </a:prstGeom>
-                        </pic:spPr>
-                      </pic:pic>
-                    </a:graphicData>
-                  </a:graphic>
-                  <wp14:sizeRelH relativeFrom="page">
-                    <wp14:pctWidth>0</wp14:pctWidth>
-                  </wp14:sizeRelH>
-                  <wp14:sizeRelV relativeFrom="page">
-                    <wp14:pctHeight>0</wp14:pctHeight>
-                  </wp14:sizeRelV>
-                </wp:anchor>
-              </w:drawing>
-            </w:r>
-          </w:p>
-        </w:tc>
-      </w:tr>
-      <w:tr>
-        <w:trPr>
-          <w:trHeight w:val="428"/>
-        </w:trPr>
-        <w:tc>
-          <w:tcPr>
-            <w:tcW w:w="5379" w:type="dxa"/>
-          </w:tcPr>
-          <w:p>
-            <w:pPr>
-              <w:rPr>
-                <w:b/>
-                <w:bCs/>
-              </w:rPr>
-            </w:pPr>
-            <w:r>
-              <w:rPr>
-                <w:b/>
-                <w:bCs/>
-              </w:rPr>
-              <w:t>EMPLOYEE NAME:</w:t>
-            </w:r>
-          </w:p>
-        </w:tc>
-        <w:tc>
-          <w:tcPr>
-            <w:tcW w:w="5961" w:type="dxa"/>
-          </w:tcPr>
-          <w:p>
-            <w:r>
-              <w:t>{name}</w:t>
-            </w:r>
-          </w:p>
-        </w:tc>
-      </w:tr>
-      <w:tr>
-        <w:trPr>
-          <w:trHeight w:val="401"/>
-        </w:trPr>
-        <w:tc>
-          <w:tcPr>
-            <w:tcW w:w="5379" w:type="dxa"/>
-          </w:tcPr>
-          <w:p>
-            <w:pPr>
-              <w:rPr>
-                <w:b/>
-                <w:bCs/>
-              </w:rPr>
-            </w:pPr>
-            <w:r>
-              <w:rPr>
-                <w:noProof/>
-              </w:rPr>
-              <w:drawing>
-                <wp:anchor distT="0" distB="0" distL="114300" distR="114300" simplePos="0" relativeHeight="251670532" behindDoc="0" locked="0" layoutInCell="1" allowOverlap="1" wp14:anchorId="41CEA5AF" wp14:editId="6D0E82F8">
-                  <wp:simplePos x="0" y="0"/>
-                  <wp:positionH relativeFrom="column">
-                    <wp:posOffset>3123460</wp:posOffset>
-                  </wp:positionH>
-                  <wp:positionV relativeFrom="page">
-                    <wp:posOffset>76328</wp:posOffset>
-                  </wp:positionV>
-                  <wp:extent cx="137795" cy="137795"/>
-                  <wp:effectExtent l="0" t="0" r="0" b="0"/>
-                  <wp:wrapNone/>
-                  <wp:docPr id="1560040253" name="Graphic 5" descr="Checkmark with solid fill"/>
-                  <wp:cNvGraphicFramePr>
-                    <a:graphicFrameLocks xmlns:a="http://schemas.openxmlformats.org/drawingml/2006/main" noChangeAspect="1"/>
-                  </wp:cNvGraphicFramePr>
-                  <a:graphic xmlns:a="http://schemas.openxmlformats.org/drawingml/2006/main">
-                    <a:graphicData uri="http://schemas.openxmlformats.org/drawingml/2006/picture">
-                      <pic:pic xmlns:pic="http://schemas.openxmlformats.org/drawingml/2006/picture">
-                        <pic:nvPicPr>
-                          <pic:cNvPr id="1870380597" name="Graphic 1870380597" descr="Checkmark with solid fill"/>
-                          <pic:cNvPicPr/>
-                        </pic:nvPicPr>
-                        <pic:blipFill>
-                          <a:blip r:embed="rId8">
-                            <a:extLst>
-                              <a:ext uri="{96DAC541-7B7A-43D3-8B79-37D633B846F1}">
-                                <asvg:svgBlip xmlns:asvg="http://schemas.microsoft.com/office/drawing/2016/SVG/main" r:embed="rId9"/>
-                              </a:ext>
-                            </a:extLst>
-                          </a:blip>
-                          <a:stretch>
-                            <a:fillRect/>
-                          </a:stretch>
-                        </pic:blipFill>
-                        <pic:spPr>
-                          <a:xfrm>
-                            <a:off x="0" y="0"/>
-                            <a:ext cx="137795" cy="137795"/>
-                          </a:xfrm>
-                          <a:prstGeom prst="rect">
-                            <a:avLst/>
-                          </a:prstGeom>
-                        </pic:spPr>
-                      </pic:pic>
-                    </a:graphicData>
-                  </a:graphic>
-                </wp:anchor>
-              </w:drawing>
-            </w:r>
-            <w:r>
-              <w:rPr>
-                <w:noProof/>
-              </w:rPr>
-              <w:drawing>
-                <wp:anchor distT="0" distB="0" distL="114300" distR="114300" simplePos="0" relativeHeight="251668484" behindDoc="0" locked="0" layoutInCell="1" allowOverlap="1" wp14:anchorId="6E000179" wp14:editId="1DB59EC2">
-                  <wp:simplePos x="0" y="0"/>
-                  <wp:positionH relativeFrom="column">
-                    <wp:posOffset>3125775</wp:posOffset>
-                  </wp:positionH>
-                  <wp:positionV relativeFrom="page">
-                    <wp:posOffset>-207188</wp:posOffset>
-                  </wp:positionV>
-                  <wp:extent cx="137795" cy="137795"/>
-                  <wp:effectExtent l="0" t="0" r="0" b="0"/>
-                  <wp:wrapNone/>
-                  <wp:docPr id="1280821509" name="Graphic 5" descr="Checkmark with solid fill"/>
-                  <wp:cNvGraphicFramePr>
-                    <a:graphicFrameLocks xmlns:a="http://schemas.openxmlformats.org/drawingml/2006/main" noChangeAspect="1"/>
-                  </wp:cNvGraphicFramePr>
-                  <a:graphic xmlns:a="http://schemas.openxmlformats.org/drawingml/2006/main">
-                    <a:graphicData uri="http://schemas.openxmlformats.org/drawingml/2006/picture">
-                      <pic:pic xmlns:pic="http://schemas.openxmlformats.org/drawingml/2006/picture">
-                        <pic:nvPicPr>
-                          <pic:cNvPr id="1870380597" name="Graphic 1870380597" descr="Checkmark with solid fill"/>
-                          <pic:cNvPicPr/>
-                        </pic:nvPicPr>
-                        <pic:blipFill>
-                          <a:blip r:embed="rId8">
-                            <a:extLst>
-                              <a:ext uri="{96DAC541-7B7A-43D3-8B79-37D633B846F1}">
-                                <asvg:svgBlip xmlns:asvg="http://schemas.microsoft.com/office/drawing/2016/SVG/main" r:embed="rId9"/>
-                              </a:ext>
-                            </a:extLst>
-                          </a:blip>
-                          <a:stretch>
-                            <a:fillRect/>
-                          </a:stretch>
-                        </pic:blipFill>
-                        <pic:spPr>
-                          <a:xfrm>
-                            <a:off x="0" y="0"/>
-                            <a:ext cx="137795" cy="137795"/>
-                          </a:xfrm>
-                          <a:prstGeom prst="rect">
-                            <a:avLst/>
-                          </a:prstGeom>
-                        </pic:spPr>
-                      </pic:pic>
-                    </a:graphicData>
-                  </a:graphic>
-                </wp:anchor>
-              </w:drawing>
-            </w:r>
-            <w:r>
-              <w:rPr>
-                <w:b/>
-                <w:bCs/>
-              </w:rPr>
-              <w:t>EMPLOYEE SIGNATURE:</w:t>
-            </w:r>
-          </w:p>
-        </w:tc>
-        <w:tc>
-          <w:tcPr>
-            <w:tcW w:w="5961" w:type="dxa"/>
-          </w:tcPr>
-          <w:p>
-            <w:pPr>
-              <w:rPr>
-                <w:b/>
-                <w:bCs/>
-              </w:rPr>
-            </w:pPr>
-          </w:p>
-        </w:tc>
-      </w:tr>
-    </w:tbl>
     <w:p/>
     <w:p>
       <w:pPr>
@@ -1921,9 +1451,10 @@
       </w:pPr>
     </w:p>
     <w:sectPr>
-      <w:headerReference w:type="default" r:id="rId11"/>
+      <w:headerReference w:type="default" r:id="rId10"/>
+      <w:footerReference w:type="default" r:id="rId11"/>
       <w:pgSz w:w="12240" w:h="15840" w:code="1"/>
-      <w:pgMar w:top="720" w:right="340" w:bottom="170" w:left="340" w:header="720" w:footer="720" w:gutter="0"/>
+      <w:pgMar w:top="720" w:right="340" w:bottom="170" w:left="340" w:header="720" w:footer="1417" w:gutter="0"/>
       <w:cols w:space="720"/>
       <w:docGrid w:linePitch="360"/>
     </w:sectPr>
@@ -1961,6 +1492,359 @@
     </w:p>
   </w:endnote>
 </w:endnotes>
+</file>
+
+<file path=word/footer1.xml><?xml version="1.0" encoding="utf-8"?>
+<w:ftr xmlns:wpc="http://schemas.microsoft.com/office/word/2010/wordprocessingCanvas" xmlns:cx="http://schemas.microsoft.com/office/drawing/2014/chartex" xmlns:cx1="http://schemas.microsoft.com/office/drawing/2015/9/8/chartex" xmlns:cx2="http://schemas.microsoft.com/office/drawing/2015/10/21/chartex" xmlns:cx3="http://schemas.microsoft.com/office/drawing/2016/5/9/chartex" xmlns:cx4="http://schemas.microsoft.com/office/drawing/2016/5/10/chartex" xmlns:cx5="http://schemas.microsoft.com/office/drawing/2016/5/11/chartex" xmlns:cx6="http://schemas.microsoft.com/office/drawing/2016/5/12/chartex" xmlns:cx7="http://schemas.microsoft.com/office/drawing/2016/5/13/chartex" xmlns:cx8="http://schemas.microsoft.com/office/drawing/2016/5/14/chartex" xmlns:mc="http://schemas.openxmlformats.org/markup-compatibility/2006" xmlns:aink="http://schemas.microsoft.com/office/drawing/2016/ink" xmlns:am3d="http://schemas.microsoft.com/office/drawing/2017/model3d" xmlns:o="urn:schemas-microsoft-com:office:office" xmlns:oel="http://schemas.microsoft.com/office/2019/extlst" xmlns:r="http://schemas.openxmlformats.org/officeDocument/2006/relationships" xmlns:m="http://schemas.openxmlformats.org/officeDocument/2006/math" xmlns:v="urn:schemas-microsoft-com:vml" xmlns:wp14="http://schemas.microsoft.com/office/word/2010/wordprocessingDrawing" xmlns:wp="http://schemas.openxmlformats.org/drawingml/2006/wordprocessingDrawing" xmlns:w10="urn:schemas-microsoft-com:office:word" xmlns:w="http://schemas.openxmlformats.org/wordprocessingml/2006/main" xmlns:w14="http://schemas.microsoft.com/office/word/2010/wordml" xmlns:w15="http://schemas.microsoft.com/office/word/2012/wordml" xmlns:w16cex="http://schemas.microsoft.com/office/word/2018/wordml/cex" xmlns:w16cid="http://schemas.microsoft.com/office/word/2016/wordml/cid" xmlns:w16="http://schemas.microsoft.com/office/word/2018/wordml" xmlns:w16du="http://schemas.microsoft.com/office/word/2023/wordml/word16du" xmlns:w16sdtdh="http://schemas.microsoft.com/office/word/2020/wordml/sdtdatahash" xmlns:w16sdtfl="http://schemas.microsoft.com/office/word/2024/wordml/sdtformatlock" xmlns:w16se="http://schemas.microsoft.com/office/word/2015/wordml/symex" xmlns:wpg="http://schemas.microsoft.com/office/word/2010/wordprocessingGroup" xmlns:wpi="http://schemas.microsoft.com/office/word/2010/wordprocessingInk" xmlns:wne="http://schemas.microsoft.com/office/word/2006/wordml" xmlns:wps="http://schemas.microsoft.com/office/word/2010/wordprocessingShape" mc:Ignorable="w14 w15 w16se w16cid w16 w16cex w16sdtdh w16sdtfl w16du wp14">
+  <w:p>
+    <w:pPr>
+      <w:rPr>
+        <w:b/>
+        <w:bCs/>
+      </w:rPr>
+    </w:pPr>
+    <w:r>
+      <w:rPr>
+        <w:b/>
+        <w:bCs/>
+      </w:rPr>
+      <w:t>By Signing this Form, I agree to the following:</w:t>
+    </w:r>
+  </w:p>
+  <w:p>
+    <w:pPr>
+      <w:jc w:val="both"/>
+    </w:pPr>
+    <w:r>
+      <w:t xml:space="preserve">I am accountable for the equipment entrusted to me, and I will use it in the manner intended; I am expected to exercise due care in my use of this property; I will be responsible for any damage done; I will return the item(s) issued to me in proper working order); I will replace any items issued to me that are damaged, lost or stolen at my expense; I authorized a payroll deduction to cover the replacement cost of any items issued to me that is not returned for whatever reason, or is not returned in good working order. When I no longer need one or more of the items, I will return it/them immediately to the company. For work from home set up, I’m responsible for bringing the equipment to the office if it needs to be repaired. </w:t>
+    </w:r>
+  </w:p>
+  <w:tbl>
+    <w:tblPr>
+      <w:tblStyle w:val="TableGrid"/>
+      <w:tblW w:w="0" w:type="auto"/>
+      <w:tblInd w:w="137" w:type="dxa"/>
+      <w:tblLook w:val="04A0" w:firstRow="1" w:lastRow="0" w:firstColumn="1" w:lastColumn="0" w:noHBand="0" w:noVBand="1"/>
+    </w:tblPr>
+    <w:tblGrid>
+      <w:gridCol w:w="5379"/>
+      <w:gridCol w:w="5961"/>
+    </w:tblGrid>
+    <w:tr>
+      <w:trPr>
+        <w:trHeight w:val="428"/>
+      </w:trPr>
+      <w:tc>
+        <w:tcPr>
+          <w:tcW w:w="5379" w:type="dxa"/>
+        </w:tcPr>
+        <w:p>
+          <w:pPr>
+            <w:rPr>
+              <w:b/>
+              <w:bCs/>
+            </w:rPr>
+          </w:pPr>
+          <w:r>
+            <w:rPr>
+              <w:b/>
+              <w:bCs/>
+            </w:rPr>
+            <w:t>ISSUER NAME:</w:t>
+          </w:r>
+        </w:p>
+      </w:tc>
+      <w:tc>
+        <w:tcPr>
+          <w:tcW w:w="5961" w:type="dxa"/>
+        </w:tcPr>
+        <w:p>
+          <w:r>
+            <w:t>John Albert Lago</w:t>
+          </w:r>
+        </w:p>
+      </w:tc>
+    </w:tr>
+    <w:tr>
+      <w:trPr>
+        <w:trHeight w:val="401"/>
+      </w:trPr>
+      <w:tc>
+        <w:tcPr>
+          <w:tcW w:w="5379" w:type="dxa"/>
+        </w:tcPr>
+        <w:p>
+          <w:pPr>
+            <w:rPr>
+              <w:b/>
+              <w:bCs/>
+            </w:rPr>
+          </w:pPr>
+          <w:r>
+            <w:rPr>
+              <w:b/>
+              <w:bCs/>
+            </w:rPr>
+            <w:t>ISSUER SIGNATURE:</w:t>
+          </w:r>
+        </w:p>
+      </w:tc>
+      <w:tc>
+        <w:tcPr>
+          <w:tcW w:w="5961" w:type="dxa"/>
+        </w:tcPr>
+        <w:p>
+          <w:r>
+            <w:rPr>
+              <w:noProof/>
+            </w:rPr>
+            <w:drawing>
+              <wp:anchor distT="0" distB="0" distL="114300" distR="114300" simplePos="0" relativeHeight="251660288" behindDoc="1" locked="0" layoutInCell="1" allowOverlap="1" wp14:anchorId="4C9291DA" wp14:editId="3CAC0F2D">
+                <wp:simplePos x="0" y="0"/>
+                <wp:positionH relativeFrom="column">
+                  <wp:posOffset>-87322</wp:posOffset>
+                </wp:positionH>
+                <wp:positionV relativeFrom="paragraph">
+                  <wp:posOffset>-153265</wp:posOffset>
+                </wp:positionV>
+                <wp:extent cx="1107243" cy="532932"/>
+                <wp:effectExtent l="0" t="0" r="0" b="635"/>
+                <wp:wrapNone/>
+                <wp:docPr id="1007857353" name="Picture 1" descr="A signature of a person&#10;&#10;AI-generated content may be incorrect."/>
+                <wp:cNvGraphicFramePr>
+                  <a:graphicFrameLocks xmlns:a="http://schemas.openxmlformats.org/drawingml/2006/main" noChangeAspect="1"/>
+                </wp:cNvGraphicFramePr>
+                <a:graphic xmlns:a="http://schemas.openxmlformats.org/drawingml/2006/main">
+                  <a:graphicData uri="http://schemas.openxmlformats.org/drawingml/2006/picture">
+                    <pic:pic xmlns:pic="http://schemas.openxmlformats.org/drawingml/2006/picture">
+                      <pic:nvPicPr>
+                        <pic:cNvPr id="1007857353" name="Picture 1" descr="A signature of a person&#10;&#10;AI-generated content may be incorrect."/>
+                        <pic:cNvPicPr/>
+                      </pic:nvPicPr>
+                      <pic:blipFill>
+                        <a:blip r:embed="rId1" cstate="print">
+                          <a:extLst>
+                            <a:ext uri="{28A0092B-C50C-407E-A947-70E740481C1C}">
+                              <a14:useLocalDpi xmlns:a14="http://schemas.microsoft.com/office/drawing/2010/main" val="0"/>
+                            </a:ext>
+                          </a:extLst>
+                        </a:blip>
+                        <a:stretch>
+                          <a:fillRect/>
+                        </a:stretch>
+                      </pic:blipFill>
+                      <pic:spPr>
+                        <a:xfrm>
+                          <a:off x="0" y="0"/>
+                          <a:ext cx="1107243" cy="532932"/>
+                        </a:xfrm>
+                        <a:prstGeom prst="rect">
+                          <a:avLst/>
+                        </a:prstGeom>
+                      </pic:spPr>
+                    </pic:pic>
+                  </a:graphicData>
+                </a:graphic>
+                <wp14:sizeRelH relativeFrom="page">
+                  <wp14:pctWidth>0</wp14:pctWidth>
+                </wp14:sizeRelH>
+                <wp14:sizeRelV relativeFrom="page">
+                  <wp14:pctHeight>0</wp14:pctHeight>
+                </wp14:sizeRelV>
+              </wp:anchor>
+            </w:drawing>
+          </w:r>
+        </w:p>
+      </w:tc>
+    </w:tr>
+    <w:tr>
+      <w:trPr>
+        <w:trHeight w:val="428"/>
+      </w:trPr>
+      <w:tc>
+        <w:tcPr>
+          <w:tcW w:w="5379" w:type="dxa"/>
+        </w:tcPr>
+        <w:p>
+          <w:pPr>
+            <w:rPr>
+              <w:b/>
+              <w:bCs/>
+            </w:rPr>
+          </w:pPr>
+          <w:r>
+            <w:rPr>
+              <w:b/>
+              <w:bCs/>
+            </w:rPr>
+            <w:t>EMPLOYEE NAME:</w:t>
+          </w:r>
+        </w:p>
+      </w:tc>
+      <w:tc>
+        <w:tcPr>
+          <w:tcW w:w="5961" w:type="dxa"/>
+        </w:tcPr>
+        <w:p>
+          <w:r>
+            <w:t>{name}</w:t>
+          </w:r>
+        </w:p>
+      </w:tc>
+    </w:tr>
+    <w:tr>
+      <w:trPr>
+        <w:trHeight w:val="401"/>
+      </w:trPr>
+      <w:tc>
+        <w:tcPr>
+          <w:tcW w:w="5379" w:type="dxa"/>
+        </w:tcPr>
+        <w:p>
+          <w:pPr>
+            <w:rPr>
+              <w:b/>
+              <w:bCs/>
+            </w:rPr>
+          </w:pPr>
+          <w:r>
+            <w:rPr>
+              <w:noProof/>
+            </w:rPr>
+            <w:drawing>
+              <wp:anchor distT="0" distB="0" distL="114300" distR="114300" simplePos="0" relativeHeight="251662336" behindDoc="0" locked="0" layoutInCell="1" allowOverlap="1" wp14:anchorId="421CB66C" wp14:editId="628F1923">
+                <wp:simplePos x="0" y="0"/>
+                <wp:positionH relativeFrom="column">
+                  <wp:posOffset>3123460</wp:posOffset>
+                </wp:positionH>
+                <wp:positionV relativeFrom="page">
+                  <wp:posOffset>76328</wp:posOffset>
+                </wp:positionV>
+                <wp:extent cx="137795" cy="137795"/>
+                <wp:effectExtent l="0" t="0" r="0" b="0"/>
+                <wp:wrapNone/>
+                <wp:docPr id="1560040253" name="Graphic 5" descr="Checkmark with solid fill"/>
+                <wp:cNvGraphicFramePr>
+                  <a:graphicFrameLocks xmlns:a="http://schemas.openxmlformats.org/drawingml/2006/main" noChangeAspect="1"/>
+                </wp:cNvGraphicFramePr>
+                <a:graphic xmlns:a="http://schemas.openxmlformats.org/drawingml/2006/main">
+                  <a:graphicData uri="http://schemas.openxmlformats.org/drawingml/2006/picture">
+                    <pic:pic xmlns:pic="http://schemas.openxmlformats.org/drawingml/2006/picture">
+                      <pic:nvPicPr>
+                        <pic:cNvPr id="1870380597" name="Graphic 1870380597" descr="Checkmark with solid fill"/>
+                        <pic:cNvPicPr/>
+                      </pic:nvPicPr>
+                      <pic:blipFill>
+                        <a:blip r:embed="rId2">
+                          <a:extLst>
+                            <a:ext uri="{96DAC541-7B7A-43D3-8B79-37D633B846F1}">
+                              <asvg:svgBlip xmlns:asvg="http://schemas.microsoft.com/office/drawing/2016/SVG/main" r:embed="rId3"/>
+                            </a:ext>
+                          </a:extLst>
+                        </a:blip>
+                        <a:stretch>
+                          <a:fillRect/>
+                        </a:stretch>
+                      </pic:blipFill>
+                      <pic:spPr>
+                        <a:xfrm>
+                          <a:off x="0" y="0"/>
+                          <a:ext cx="137795" cy="137795"/>
+                        </a:xfrm>
+                        <a:prstGeom prst="rect">
+                          <a:avLst/>
+                        </a:prstGeom>
+                      </pic:spPr>
+                    </pic:pic>
+                  </a:graphicData>
+                </a:graphic>
+              </wp:anchor>
+            </w:drawing>
+          </w:r>
+          <w:r>
+            <w:rPr>
+              <w:noProof/>
+            </w:rPr>
+            <w:drawing>
+              <wp:anchor distT="0" distB="0" distL="114300" distR="114300" simplePos="0" relativeHeight="251661312" behindDoc="0" locked="0" layoutInCell="1" allowOverlap="1" wp14:anchorId="26C42DA1" wp14:editId="4F175221">
+                <wp:simplePos x="0" y="0"/>
+                <wp:positionH relativeFrom="column">
+                  <wp:posOffset>3125775</wp:posOffset>
+                </wp:positionH>
+                <wp:positionV relativeFrom="page">
+                  <wp:posOffset>-207188</wp:posOffset>
+                </wp:positionV>
+                <wp:extent cx="137795" cy="137795"/>
+                <wp:effectExtent l="0" t="0" r="0" b="0"/>
+                <wp:wrapNone/>
+                <wp:docPr id="1280821509" name="Graphic 5" descr="Checkmark with solid fill"/>
+                <wp:cNvGraphicFramePr>
+                  <a:graphicFrameLocks xmlns:a="http://schemas.openxmlformats.org/drawingml/2006/main" noChangeAspect="1"/>
+                </wp:cNvGraphicFramePr>
+                <a:graphic xmlns:a="http://schemas.openxmlformats.org/drawingml/2006/main">
+                  <a:graphicData uri="http://schemas.openxmlformats.org/drawingml/2006/picture">
+                    <pic:pic xmlns:pic="http://schemas.openxmlformats.org/drawingml/2006/picture">
+                      <pic:nvPicPr>
+                        <pic:cNvPr id="1870380597" name="Graphic 1870380597" descr="Checkmark with solid fill"/>
+                        <pic:cNvPicPr/>
+                      </pic:nvPicPr>
+                      <pic:blipFill>
+                        <a:blip r:embed="rId2">
+                          <a:extLst>
+                            <a:ext uri="{96DAC541-7B7A-43D3-8B79-37D633B846F1}">
+                              <asvg:svgBlip xmlns:asvg="http://schemas.microsoft.com/office/drawing/2016/SVG/main" r:embed="rId3"/>
+                            </a:ext>
+                          </a:extLst>
+                        </a:blip>
+                        <a:stretch>
+                          <a:fillRect/>
+                        </a:stretch>
+                      </pic:blipFill>
+                      <pic:spPr>
+                        <a:xfrm>
+                          <a:off x="0" y="0"/>
+                          <a:ext cx="137795" cy="137795"/>
+                        </a:xfrm>
+                        <a:prstGeom prst="rect">
+                          <a:avLst/>
+                        </a:prstGeom>
+                      </pic:spPr>
+                    </pic:pic>
+                  </a:graphicData>
+                </a:graphic>
+              </wp:anchor>
+            </w:drawing>
+          </w:r>
+          <w:r>
+            <w:rPr>
+              <w:b/>
+              <w:bCs/>
+            </w:rPr>
+            <w:t>EMPLOYEE SIGNATURE:</w:t>
+          </w:r>
+        </w:p>
+      </w:tc>
+      <w:tc>
+        <w:tcPr>
+          <w:tcW w:w="5961" w:type="dxa"/>
+        </w:tcPr>
+        <w:p>
+          <w:pPr>
+            <w:rPr>
+              <w:b/>
+              <w:bCs/>
+            </w:rPr>
+          </w:pPr>
+        </w:p>
+      </w:tc>
+    </w:tr>
+  </w:tbl>
+  <w:p>
+    <w:pPr>
+      <w:pStyle w:val="Footer"/>
+    </w:pPr>
+  </w:p>
+</w:ftr>
 </file>
 
 <file path=word/footnotes.xml><?xml version="1.0" encoding="utf-8"?>
@@ -2009,13 +1893,13 @@
         <w:noProof/>
       </w:rPr>
       <w:drawing>
-        <wp:anchor distT="0" distB="0" distL="114300" distR="114300" simplePos="0" relativeHeight="251658240" behindDoc="1" locked="0" layoutInCell="1" allowOverlap="1" wp14:anchorId="409AEB11" wp14:editId="3D68119B">
+        <wp:anchor distT="0" distB="0" distL="114300" distR="114300" simplePos="0" relativeHeight="251658240" behindDoc="1" locked="0" layoutInCell="1" allowOverlap="1" wp14:anchorId="409AEB11" wp14:editId="69CA69F1">
           <wp:simplePos x="0" y="0"/>
           <wp:positionH relativeFrom="page">
-            <wp:posOffset>0</wp:posOffset>
+            <wp:align>right</wp:align>
           </wp:positionH>
           <wp:positionV relativeFrom="paragraph">
-            <wp:posOffset>-466725</wp:posOffset>
+            <wp:posOffset>-535640</wp:posOffset>
           </wp:positionV>
           <wp:extent cx="7772257" cy="10201275"/>
           <wp:effectExtent l="0" t="0" r="635" b="0"/>

</xml_diff>

<commit_message>
NEW ISSUE ACCOUNTABILITY FORM
</commit_message>
<xml_diff>
--- a/public/src/AccountabilityForms/ASSET ACCOUNTABILITY FORM - NEW ISSUE.docx
+++ b/public/src/AccountabilityForms/ASSET ACCOUNTABILITY FORM - NEW ISSUE.docx
@@ -81,16 +81,37 @@
           <w:sz w:val="24"/>
           <w:szCs w:val="24"/>
         </w:rPr>
-        <w:t xml:space="preserve">:     </w:t>
-      </w:r>
-      <w:r>
-        <w:rPr>
-          <w:b/>
-          <w:bCs/>
-          <w:sz w:val="24"/>
-          <w:szCs w:val="24"/>
-        </w:rPr>
-        <w:t>{newIssueNewBox</w:t>
+        <w:t xml:space="preserve">:  </w:t>
+      </w:r>
+      <w:proofErr w:type="gramStart"/>
+      <w:r>
+        <w:rPr>
+          <w:b/>
+          <w:bCs/>
+          <w:sz w:val="24"/>
+          <w:szCs w:val="24"/>
+        </w:rPr>
+        <w:t xml:space="preserve">   </w:t>
+      </w:r>
+      <w:r>
+        <w:rPr>
+          <w:b/>
+          <w:bCs/>
+          <w:sz w:val="24"/>
+          <w:szCs w:val="24"/>
+        </w:rPr>
+        <w:t>{</w:t>
+      </w:r>
+      <w:proofErr w:type="spellStart"/>
+      <w:proofErr w:type="gramEnd"/>
+      <w:r>
+        <w:rPr>
+          <w:b/>
+          <w:bCs/>
+          <w:sz w:val="24"/>
+          <w:szCs w:val="24"/>
+        </w:rPr>
+        <w:t>newIssueNewBox</w:t>
       </w:r>
       <w:r>
         <w:rPr>
@@ -101,6 +122,7 @@
         </w:rPr>
         <w:t>Black</w:t>
       </w:r>
+      <w:proofErr w:type="spellEnd"/>
       <w:r>
         <w:rPr>
           <w:b/>
@@ -118,8 +140,9 @@
           <w:sz w:val="28"/>
           <w:szCs w:val="28"/>
         </w:rPr>
-        <w:t>{newIssueNewBox</w:t>
-      </w:r>
+        <w:t>{</w:t>
+      </w:r>
+      <w:proofErr w:type="spellStart"/>
       <w:r>
         <w:rPr>
           <w:b/>
@@ -128,7 +151,7 @@
           <w:sz w:val="28"/>
           <w:szCs w:val="28"/>
         </w:rPr>
-        <w:t>Red</w:t>
+        <w:t>newIssueNewBox</w:t>
       </w:r>
       <w:r>
         <w:rPr>
@@ -138,81 +161,9 @@
           <w:sz w:val="28"/>
           <w:szCs w:val="28"/>
         </w:rPr>
-        <w:t>}</w:t>
-      </w:r>
-      <w:r>
-        <w:rPr>
-          <w:b/>
-          <w:bCs/>
-          <w:color w:val="EE0000"/>
-          <w:sz w:val="24"/>
-          <w:szCs w:val="24"/>
-        </w:rPr>
-        <w:t xml:space="preserve"> </w:t>
-      </w:r>
-      <w:r>
-        <w:rPr>
-          <w:b/>
-          <w:bCs/>
-          <w:sz w:val="24"/>
-          <w:szCs w:val="24"/>
-        </w:rPr>
-        <w:t xml:space="preserve">NEWLY PURCHASED        </w:t>
-      </w:r>
-      <w:r>
-        <w:rPr>
-          <w:b/>
-          <w:bCs/>
-          <w:sz w:val="24"/>
-          <w:szCs w:val="24"/>
-        </w:rPr>
-        <w:t>{newIssue</w:t>
-      </w:r>
-      <w:r>
-        <w:rPr>
-          <w:b/>
-          <w:bCs/>
-          <w:sz w:val="24"/>
-          <w:szCs w:val="24"/>
-        </w:rPr>
-        <w:t>Stock</w:t>
-      </w:r>
-      <w:r>
-        <w:rPr>
-          <w:b/>
-          <w:bCs/>
-          <w:sz w:val="24"/>
-          <w:szCs w:val="24"/>
-        </w:rPr>
-        <w:t>Box</w:t>
-      </w:r>
-      <w:r>
-        <w:rPr>
-          <w:b/>
-          <w:bCs/>
-          <w:sz w:val="24"/>
-          <w:szCs w:val="24"/>
-        </w:rPr>
-        <w:t>Black</w:t>
-      </w:r>
-      <w:r>
-        <w:rPr>
-          <w:b/>
-          <w:bCs/>
-          <w:sz w:val="24"/>
-          <w:szCs w:val="24"/>
-        </w:rPr>
-        <w:t>}</w:t>
-      </w:r>
-      <w:r>
-        <w:rPr>
-          <w:b/>
-          <w:bCs/>
-          <w:sz w:val="24"/>
-          <w:szCs w:val="24"/>
-        </w:rPr>
-        <w:t xml:space="preserve"> </w:t>
-      </w:r>
+        <w:t>Red</w:t>
+      </w:r>
+      <w:proofErr w:type="spellEnd"/>
       <w:r>
         <w:rPr>
           <w:b/>
@@ -221,7 +172,134 @@
           <w:sz w:val="28"/>
           <w:szCs w:val="28"/>
         </w:rPr>
-        <w:t>{newIssueStockBoxRed}</w:t>
+        <w:t>}</w:t>
+      </w:r>
+      <w:r>
+        <w:rPr>
+          <w:b/>
+          <w:bCs/>
+          <w:color w:val="EE0000"/>
+          <w:sz w:val="24"/>
+          <w:szCs w:val="24"/>
+        </w:rPr>
+        <w:t xml:space="preserve"> </w:t>
+      </w:r>
+      <w:r>
+        <w:rPr>
+          <w:b/>
+          <w:bCs/>
+          <w:sz w:val="24"/>
+          <w:szCs w:val="24"/>
+        </w:rPr>
+        <w:t xml:space="preserve">NEWLY PURCHASED     </w:t>
+      </w:r>
+      <w:proofErr w:type="gramStart"/>
+      <w:r>
+        <w:rPr>
+          <w:b/>
+          <w:bCs/>
+          <w:sz w:val="24"/>
+          <w:szCs w:val="24"/>
+        </w:rPr>
+        <w:t xml:space="preserve">   </w:t>
+      </w:r>
+      <w:r>
+        <w:rPr>
+          <w:b/>
+          <w:bCs/>
+          <w:sz w:val="24"/>
+          <w:szCs w:val="24"/>
+        </w:rPr>
+        <w:t>{</w:t>
+      </w:r>
+      <w:proofErr w:type="spellStart"/>
+      <w:proofErr w:type="gramEnd"/>
+      <w:r>
+        <w:rPr>
+          <w:b/>
+          <w:bCs/>
+          <w:sz w:val="24"/>
+          <w:szCs w:val="24"/>
+        </w:rPr>
+        <w:t>newIssue</w:t>
+      </w:r>
+      <w:r>
+        <w:rPr>
+          <w:b/>
+          <w:bCs/>
+          <w:sz w:val="24"/>
+          <w:szCs w:val="24"/>
+        </w:rPr>
+        <w:t>Stock</w:t>
+      </w:r>
+      <w:r>
+        <w:rPr>
+          <w:b/>
+          <w:bCs/>
+          <w:sz w:val="24"/>
+          <w:szCs w:val="24"/>
+        </w:rPr>
+        <w:t>Box</w:t>
+      </w:r>
+      <w:r>
+        <w:rPr>
+          <w:b/>
+          <w:bCs/>
+          <w:sz w:val="24"/>
+          <w:szCs w:val="24"/>
+        </w:rPr>
+        <w:t>Black</w:t>
+      </w:r>
+      <w:proofErr w:type="spellEnd"/>
+      <w:r>
+        <w:rPr>
+          <w:b/>
+          <w:bCs/>
+          <w:sz w:val="24"/>
+          <w:szCs w:val="24"/>
+        </w:rPr>
+        <w:t>}</w:t>
+      </w:r>
+      <w:r>
+        <w:rPr>
+          <w:b/>
+          <w:bCs/>
+          <w:sz w:val="24"/>
+          <w:szCs w:val="24"/>
+        </w:rPr>
+        <w:t xml:space="preserve"> </w:t>
+      </w:r>
+      <w:r>
+        <w:rPr>
+          <w:b/>
+          <w:bCs/>
+          <w:color w:val="EE0000"/>
+          <w:sz w:val="28"/>
+          <w:szCs w:val="28"/>
+        </w:rPr>
+        <w:t>{</w:t>
+      </w:r>
+      <w:proofErr w:type="spellStart"/>
+      <w:r>
+        <w:rPr>
+          <w:b/>
+          <w:bCs/>
+          <w:color w:val="EE0000"/>
+          <w:sz w:val="28"/>
+          <w:szCs w:val="28"/>
+        </w:rPr>
+        <w:t>newIssueStockBoxRed</w:t>
+      </w:r>
+      <w:proofErr w:type="spellEnd"/>
+      <w:r>
+        <w:rPr>
+          <w:b/>
+          <w:bCs/>
+          <w:color w:val="EE0000"/>
+          <w:sz w:val="28"/>
+          <w:szCs w:val="28"/>
+        </w:rPr>
+        <w:t>}</w:t>
       </w:r>
       <w:r>
         <w:rPr>
@@ -253,7 +331,17 @@
           <w:sz w:val="24"/>
           <w:szCs w:val="24"/>
         </w:rPr>
-        <w:t xml:space="preserve">WORK FROM HOME/BORROWED:   </w:t>
+        <w:t>WORK FROM HOME/BORROWED:</w:t>
+      </w:r>
+      <w:proofErr w:type="gramStart"/>
+      <w:r>
+        <w:rPr>
+          <w:b/>
+          <w:bCs/>
+          <w:sz w:val="24"/>
+          <w:szCs w:val="24"/>
+        </w:rPr>
+        <w:t xml:space="preserve">   </w:t>
       </w:r>
       <w:r>
         <w:rPr>
@@ -264,6 +352,8 @@
         </w:rPr>
         <w:t>{</w:t>
       </w:r>
+      <w:proofErr w:type="spellStart"/>
+      <w:proofErr w:type="gramEnd"/>
       <w:r>
         <w:rPr>
           <w:b/>
@@ -291,6 +381,7 @@
         </w:rPr>
         <w:t>Black</w:t>
       </w:r>
+      <w:proofErr w:type="spellEnd"/>
       <w:r>
         <w:rPr>
           <w:b/>
@@ -308,71 +399,10 @@
           <w:sz w:val="28"/>
           <w:szCs w:val="28"/>
         </w:rPr>
-        <w:t>{wfhNewBoxRed}</w:t>
-      </w:r>
-      <w:r>
-        <w:rPr>
-          <w:b/>
-          <w:bCs/>
-          <w:sz w:val="24"/>
-          <w:szCs w:val="24"/>
-        </w:rPr>
-        <w:t xml:space="preserve">  NEWLY PURCHASED  </w:t>
-      </w:r>
-      <w:r>
-        <w:rPr>
-          <w:b/>
-          <w:bCs/>
-          <w:sz w:val="24"/>
-          <w:szCs w:val="24"/>
-        </w:rPr>
         <w:t>{</w:t>
       </w:r>
-      <w:r>
-        <w:rPr>
-          <w:b/>
-          <w:bCs/>
-          <w:sz w:val="24"/>
-          <w:szCs w:val="24"/>
-        </w:rPr>
-        <w:t>wfhStock</w:t>
-      </w:r>
-      <w:r>
-        <w:rPr>
-          <w:b/>
-          <w:bCs/>
-          <w:sz w:val="24"/>
-          <w:szCs w:val="24"/>
-        </w:rPr>
-        <w:t>Box</w:t>
-      </w:r>
-      <w:r>
-        <w:rPr>
-          <w:b/>
-          <w:bCs/>
-          <w:sz w:val="24"/>
-          <w:szCs w:val="24"/>
-        </w:rPr>
-        <w:t>Black</w:t>
-      </w:r>
-      <w:r>
-        <w:rPr>
-          <w:b/>
-          <w:bCs/>
-          <w:sz w:val="24"/>
-          <w:szCs w:val="24"/>
-        </w:rPr>
-        <w:t>}</w:t>
-      </w:r>
-      <w:r>
-        <w:rPr>
-          <w:b/>
-          <w:bCs/>
-          <w:sz w:val="24"/>
-          <w:szCs w:val="24"/>
-        </w:rPr>
-        <w:t xml:space="preserve"> </w:t>
-      </w:r>
+      <w:proofErr w:type="spellStart"/>
+      <w:proofErr w:type="gramStart"/>
       <w:r>
         <w:rPr>
           <w:b/>
@@ -381,8 +411,9 @@
           <w:sz w:val="28"/>
           <w:szCs w:val="28"/>
         </w:rPr>
-        <w:t>{wfhStock</w:t>
-      </w:r>
+        <w:t>wfhNewBoxRed</w:t>
+      </w:r>
+      <w:proofErr w:type="spellEnd"/>
       <w:r>
         <w:rPr>
           <w:b/>
@@ -391,7 +422,93 @@
           <w:sz w:val="28"/>
           <w:szCs w:val="28"/>
         </w:rPr>
+        <w:t>}</w:t>
+      </w:r>
+      <w:r>
+        <w:rPr>
+          <w:b/>
+          <w:bCs/>
+          <w:sz w:val="24"/>
+          <w:szCs w:val="24"/>
+        </w:rPr>
+        <w:t xml:space="preserve">  NEWLY</w:t>
+      </w:r>
+      <w:proofErr w:type="gramEnd"/>
+      <w:r>
+        <w:rPr>
+          <w:b/>
+          <w:bCs/>
+          <w:sz w:val="24"/>
+          <w:szCs w:val="24"/>
+        </w:rPr>
+        <w:t xml:space="preserve"> </w:t>
+      </w:r>
+      <w:proofErr w:type="gramStart"/>
+      <w:r>
+        <w:rPr>
+          <w:b/>
+          <w:bCs/>
+          <w:sz w:val="24"/>
+          <w:szCs w:val="24"/>
+        </w:rPr>
+        <w:t xml:space="preserve">PURCHASED  </w:t>
+      </w:r>
+      <w:r>
+        <w:rPr>
+          <w:b/>
+          <w:bCs/>
+          <w:sz w:val="24"/>
+          <w:szCs w:val="24"/>
+        </w:rPr>
+        <w:t>{</w:t>
+      </w:r>
+      <w:proofErr w:type="spellStart"/>
+      <w:proofErr w:type="gramEnd"/>
+      <w:r>
+        <w:rPr>
+          <w:b/>
+          <w:bCs/>
+          <w:sz w:val="24"/>
+          <w:szCs w:val="24"/>
+        </w:rPr>
+        <w:t>wfhStock</w:t>
+      </w:r>
+      <w:r>
+        <w:rPr>
+          <w:b/>
+          <w:bCs/>
+          <w:sz w:val="24"/>
+          <w:szCs w:val="24"/>
+        </w:rPr>
         <w:t>Box</w:t>
+      </w:r>
+      <w:r>
+        <w:rPr>
+          <w:b/>
+          <w:bCs/>
+          <w:sz w:val="24"/>
+          <w:szCs w:val="24"/>
+        </w:rPr>
+        <w:t>Black</w:t>
+      </w:r>
+      <w:proofErr w:type="spellEnd"/>
+      <w:r>
+        <w:rPr>
+          <w:b/>
+          <w:bCs/>
+          <w:sz w:val="24"/>
+          <w:szCs w:val="24"/>
+        </w:rPr>
+        <w:t>}</w:t>
+      </w:r>
+      <w:r>
+        <w:rPr>
+          <w:b/>
+          <w:bCs/>
+          <w:sz w:val="24"/>
+          <w:szCs w:val="24"/>
+        </w:rPr>
+        <w:t xml:space="preserve"> </w:t>
       </w:r>
       <w:r>
         <w:rPr>
@@ -401,7 +518,49 @@
           <w:sz w:val="28"/>
           <w:szCs w:val="28"/>
         </w:rPr>
-        <w:t>Red}</w:t>
+        <w:t>{</w:t>
+      </w:r>
+      <w:proofErr w:type="spellStart"/>
+      <w:r>
+        <w:rPr>
+          <w:b/>
+          <w:bCs/>
+          <w:color w:val="EE0000"/>
+          <w:sz w:val="28"/>
+          <w:szCs w:val="28"/>
+        </w:rPr>
+        <w:t>wfhStock</w:t>
+      </w:r>
+      <w:r>
+        <w:rPr>
+          <w:b/>
+          <w:bCs/>
+          <w:color w:val="EE0000"/>
+          <w:sz w:val="28"/>
+          <w:szCs w:val="28"/>
+        </w:rPr>
+        <w:t>Box</w:t>
+      </w:r>
+      <w:r>
+        <w:rPr>
+          <w:b/>
+          <w:bCs/>
+          <w:color w:val="EE0000"/>
+          <w:sz w:val="28"/>
+          <w:szCs w:val="28"/>
+        </w:rPr>
+        <w:t>Red</w:t>
+      </w:r>
+      <w:proofErr w:type="spellEnd"/>
+      <w:r>
+        <w:rPr>
+          <w:b/>
+          <w:bCs/>
+          <w:color w:val="EE0000"/>
+          <w:sz w:val="28"/>
+          <w:szCs w:val="28"/>
+        </w:rPr>
+        <w:t>}</w:t>
       </w:r>
       <w:r>
         <w:rPr>
@@ -741,7 +900,15 @@
           </w:tcPr>
           <w:p>
             <w:r>
-              <w:t>{dateHired}</w:t>
+              <w:t>{</w:t>
+            </w:r>
+            <w:proofErr w:type="spellStart"/>
+            <w:r>
+              <w:t>dateHired</w:t>
+            </w:r>
+            <w:proofErr w:type="spellEnd"/>
+            <w:r>
+              <w:t>}</w:t>
             </w:r>
           </w:p>
         </w:tc>
@@ -991,12 +1158,40 @@
           <w:p>
             <w:pPr>
               <w:jc w:val="center"/>
-            </w:pPr>
-            <w:r>
-              <w:t>{#devices}</w:t>
-            </w:r>
-            <w:r>
-              <w:t>{assignmentDate}</w:t>
+              <w:rPr>
+                <w:sz w:val="14"/>
+                <w:szCs w:val="14"/>
+              </w:rPr>
+            </w:pPr>
+            <w:r>
+              <w:rPr>
+                <w:sz w:val="14"/>
+                <w:szCs w:val="14"/>
+              </w:rPr>
+              <w:t>{#</w:t>
+            </w:r>
+            <w:proofErr w:type="gramStart"/>
+            <w:r>
+              <w:rPr>
+                <w:sz w:val="14"/>
+                <w:szCs w:val="14"/>
+              </w:rPr>
+              <w:t>devices}</w:t>
+            </w:r>
+            <w:r>
+              <w:rPr>
+                <w:sz w:val="14"/>
+                <w:szCs w:val="14"/>
+              </w:rPr>
+              <w:t>{</w:t>
+            </w:r>
+            <w:proofErr w:type="gramEnd"/>
+            <w:r>
+              <w:rPr>
+                <w:sz w:val="14"/>
+                <w:szCs w:val="14"/>
+              </w:rPr>
+              <w:t>assignmentDate}</w:t>
             </w:r>
           </w:p>
         </w:tc>
@@ -1008,14 +1203,32 @@
           <w:p>
             <w:pPr>
               <w:jc w:val="center"/>
-            </w:pPr>
-            <w:r>
-              <w:t>{device</w:t>
-            </w:r>
-            <w:r>
-              <w:t>Type</w:t>
-            </w:r>
-            <w:r>
+              <w:rPr>
+                <w:sz w:val="16"/>
+                <w:szCs w:val="16"/>
+              </w:rPr>
+            </w:pPr>
+            <w:r>
+              <w:rPr>
+                <w:sz w:val="16"/>
+                <w:szCs w:val="16"/>
+              </w:rPr>
+              <w:t>{</w:t>
+            </w:r>
+            <w:proofErr w:type="spellStart"/>
+            <w:r>
+              <w:rPr>
+                <w:sz w:val="16"/>
+                <w:szCs w:val="16"/>
+              </w:rPr>
+              <w:t>deviceType</w:t>
+            </w:r>
+            <w:proofErr w:type="spellEnd"/>
+            <w:r>
+              <w:rPr>
+                <w:sz w:val="16"/>
+                <w:szCs w:val="16"/>
+              </w:rPr>
               <w:t>}</w:t>
             </w:r>
           </w:p>
@@ -1028,8 +1241,16 @@
           <w:p>
             <w:pPr>
               <w:jc w:val="center"/>
-            </w:pPr>
-            <w:r>
+              <w:rPr>
+                <w:sz w:val="16"/>
+                <w:szCs w:val="16"/>
+              </w:rPr>
+            </w:pPr>
+            <w:r>
+              <w:rPr>
+                <w:sz w:val="16"/>
+                <w:szCs w:val="16"/>
+              </w:rPr>
               <w:t>{brand}</w:t>
             </w:r>
           </w:p>
@@ -1045,14 +1266,38 @@
               <w:rPr>
                 <w:rFonts w:ascii="Aptos Narrow" w:hAnsi="Aptos Narrow"/>
                 <w:color w:val="000000"/>
+                <w:sz w:val="16"/>
+                <w:szCs w:val="16"/>
               </w:rPr>
             </w:pPr>
             <w:r>
               <w:rPr>
                 <w:rFonts w:ascii="Aptos Narrow" w:hAnsi="Aptos Narrow"/>
                 <w:color w:val="000000"/>
-              </w:rPr>
-              <w:t>{deviceTag}</w:t>
+                <w:sz w:val="16"/>
+                <w:szCs w:val="16"/>
+              </w:rPr>
+              <w:t>{</w:t>
+            </w:r>
+            <w:proofErr w:type="spellStart"/>
+            <w:r>
+              <w:rPr>
+                <w:rFonts w:ascii="Aptos Narrow" w:hAnsi="Aptos Narrow"/>
+                <w:color w:val="000000"/>
+                <w:sz w:val="16"/>
+                <w:szCs w:val="16"/>
+              </w:rPr>
+              <w:t>deviceTag</w:t>
+            </w:r>
+            <w:proofErr w:type="spellEnd"/>
+            <w:r>
+              <w:rPr>
+                <w:rFonts w:ascii="Aptos Narrow" w:hAnsi="Aptos Narrow"/>
+                <w:color w:val="000000"/>
+                <w:sz w:val="16"/>
+                <w:szCs w:val="16"/>
+              </w:rPr>
+              <w:t>}</w:t>
             </w:r>
           </w:p>
         </w:tc>
@@ -1064,8 +1309,16 @@
           <w:p>
             <w:pPr>
               <w:jc w:val="center"/>
-            </w:pPr>
-            <w:r>
+              <w:rPr>
+                <w:sz w:val="14"/>
+                <w:szCs w:val="14"/>
+              </w:rPr>
+            </w:pPr>
+            <w:r>
+              <w:rPr>
+                <w:sz w:val="16"/>
+                <w:szCs w:val="16"/>
+              </w:rPr>
               <w:t>{condition}</w:t>
             </w:r>
           </w:p>
@@ -1079,23 +1332,32 @@
             <w:pPr>
               <w:jc w:val="center"/>
               <w:rPr>
-                <w:sz w:val="20"/>
-                <w:szCs w:val="20"/>
-              </w:rPr>
-            </w:pPr>
-            <w:r>
-              <w:rPr>
-                <w:sz w:val="18"/>
-                <w:szCs w:val="18"/>
+                <w:sz w:val="14"/>
+                <w:szCs w:val="14"/>
+              </w:rPr>
+            </w:pPr>
+            <w:proofErr w:type="gramStart"/>
+            <w:r>
+              <w:rPr>
+                <w:sz w:val="14"/>
+                <w:szCs w:val="14"/>
               </w:rPr>
               <w:t>{remarks}</w:t>
             </w:r>
             <w:r>
               <w:rPr>
-                <w:sz w:val="18"/>
-                <w:szCs w:val="18"/>
-              </w:rPr>
-              <w:t>{/devices}</w:t>
+                <w:sz w:val="14"/>
+                <w:szCs w:val="14"/>
+              </w:rPr>
+              <w:t>{/</w:t>
+            </w:r>
+            <w:proofErr w:type="gramEnd"/>
+            <w:r>
+              <w:rPr>
+                <w:sz w:val="14"/>
+                <w:szCs w:val="14"/>
+              </w:rPr>
+              <w:t>devices}</w:t>
             </w:r>
           </w:p>
         </w:tc>

</xml_diff>

<commit_message>
UPDATED ASSET FORM AND ACQUISITAION
</commit_message>
<xml_diff>
--- a/public/src/AccountabilityForms/ASSET ACCOUNTABILITY FORM - NEW ISSUE.docx
+++ b/public/src/AccountabilityForms/ASSET ACCOUNTABILITY FORM - NEW ISSUE.docx
@@ -1159,37 +1159,37 @@
             <w:pPr>
               <w:jc w:val="center"/>
               <w:rPr>
-                <w:sz w:val="14"/>
-                <w:szCs w:val="14"/>
-              </w:rPr>
-            </w:pPr>
-            <w:r>
-              <w:rPr>
-                <w:sz w:val="14"/>
-                <w:szCs w:val="14"/>
+                <w:sz w:val="18"/>
+                <w:szCs w:val="18"/>
+              </w:rPr>
+            </w:pPr>
+            <w:r>
+              <w:rPr>
+                <w:sz w:val="16"/>
+                <w:szCs w:val="16"/>
               </w:rPr>
               <w:t>{#</w:t>
             </w:r>
             <w:proofErr w:type="gramStart"/>
             <w:r>
               <w:rPr>
-                <w:sz w:val="14"/>
-                <w:szCs w:val="14"/>
+                <w:sz w:val="16"/>
+                <w:szCs w:val="16"/>
               </w:rPr>
               <w:t>devices}</w:t>
             </w:r>
             <w:r>
               <w:rPr>
-                <w:sz w:val="14"/>
-                <w:szCs w:val="14"/>
+                <w:sz w:val="16"/>
+                <w:szCs w:val="16"/>
               </w:rPr>
               <w:t>{</w:t>
             </w:r>
             <w:proofErr w:type="gramEnd"/>
             <w:r>
               <w:rPr>
-                <w:sz w:val="14"/>
-                <w:szCs w:val="14"/>
+                <w:sz w:val="16"/>
+                <w:szCs w:val="16"/>
               </w:rPr>
               <w:t>assignmentDate}</w:t>
             </w:r>
@@ -1203,32 +1203,16 @@
           <w:p>
             <w:pPr>
               <w:jc w:val="center"/>
-              <w:rPr>
-                <w:sz w:val="16"/>
-                <w:szCs w:val="16"/>
-              </w:rPr>
-            </w:pPr>
-            <w:r>
-              <w:rPr>
-                <w:sz w:val="16"/>
-                <w:szCs w:val="16"/>
-              </w:rPr>
+            </w:pPr>
+            <w:r>
               <w:t>{</w:t>
             </w:r>
             <w:proofErr w:type="spellStart"/>
             <w:r>
-              <w:rPr>
-                <w:sz w:val="16"/>
-                <w:szCs w:val="16"/>
-              </w:rPr>
               <w:t>deviceType</w:t>
             </w:r>
             <w:proofErr w:type="spellEnd"/>
             <w:r>
-              <w:rPr>
-                <w:sz w:val="16"/>
-                <w:szCs w:val="16"/>
-              </w:rPr>
               <w:t>}</w:t>
             </w:r>
           </w:p>
@@ -1241,16 +1225,8 @@
           <w:p>
             <w:pPr>
               <w:jc w:val="center"/>
-              <w:rPr>
-                <w:sz w:val="16"/>
-                <w:szCs w:val="16"/>
-              </w:rPr>
-            </w:pPr>
-            <w:r>
-              <w:rPr>
-                <w:sz w:val="16"/>
-                <w:szCs w:val="16"/>
-              </w:rPr>
+            </w:pPr>
+            <w:r>
               <w:t>{brand}</w:t>
             </w:r>
           </w:p>
@@ -1266,16 +1242,12 @@
               <w:rPr>
                 <w:rFonts w:ascii="Aptos Narrow" w:hAnsi="Aptos Narrow"/>
                 <w:color w:val="000000"/>
-                <w:sz w:val="16"/>
-                <w:szCs w:val="16"/>
               </w:rPr>
             </w:pPr>
             <w:r>
               <w:rPr>
                 <w:rFonts w:ascii="Aptos Narrow" w:hAnsi="Aptos Narrow"/>
                 <w:color w:val="000000"/>
-                <w:sz w:val="16"/>
-                <w:szCs w:val="16"/>
               </w:rPr>
               <w:t>{</w:t>
             </w:r>
@@ -1284,8 +1256,6 @@
               <w:rPr>
                 <w:rFonts w:ascii="Aptos Narrow" w:hAnsi="Aptos Narrow"/>
                 <w:color w:val="000000"/>
-                <w:sz w:val="16"/>
-                <w:szCs w:val="16"/>
               </w:rPr>
               <w:t>deviceTag</w:t>
             </w:r>
@@ -1294,8 +1264,6 @@
               <w:rPr>
                 <w:rFonts w:ascii="Aptos Narrow" w:hAnsi="Aptos Narrow"/>
                 <w:color w:val="000000"/>
-                <w:sz w:val="16"/>
-                <w:szCs w:val="16"/>
               </w:rPr>
               <w:t>}</w:t>
             </w:r>
@@ -1309,16 +1277,8 @@
           <w:p>
             <w:pPr>
               <w:jc w:val="center"/>
-              <w:rPr>
-                <w:sz w:val="14"/>
-                <w:szCs w:val="14"/>
-              </w:rPr>
-            </w:pPr>
-            <w:r>
-              <w:rPr>
-                <w:sz w:val="16"/>
-                <w:szCs w:val="16"/>
-              </w:rPr>
+            </w:pPr>
+            <w:r>
               <w:t>{condition}</w:t>
             </w:r>
           </w:p>
@@ -1332,30 +1292,30 @@
             <w:pPr>
               <w:jc w:val="center"/>
               <w:rPr>
-                <w:sz w:val="14"/>
-                <w:szCs w:val="14"/>
+                <w:sz w:val="18"/>
+                <w:szCs w:val="18"/>
               </w:rPr>
             </w:pPr>
             <w:proofErr w:type="gramStart"/>
             <w:r>
               <w:rPr>
-                <w:sz w:val="14"/>
-                <w:szCs w:val="14"/>
+                <w:sz w:val="18"/>
+                <w:szCs w:val="18"/>
               </w:rPr>
               <w:t>{remarks}</w:t>
             </w:r>
             <w:r>
               <w:rPr>
-                <w:sz w:val="14"/>
-                <w:szCs w:val="14"/>
+                <w:sz w:val="18"/>
+                <w:szCs w:val="18"/>
               </w:rPr>
               <w:t>{/</w:t>
             </w:r>
             <w:proofErr w:type="gramEnd"/>
             <w:r>
               <w:rPr>
-                <w:sz w:val="14"/>
-                <w:szCs w:val="14"/>
+                <w:sz w:val="18"/>
+                <w:szCs w:val="18"/>
               </w:rPr>
               <w:t>devices}</w:t>
             </w:r>

</xml_diff>